<commit_message>
add note about meeting next week
</commit_message>
<xml_diff>
--- a/FutureGroupGuides/All In - Week 1.docx
+++ b/FutureGroupGuides/All In - Week 1.docx
@@ -85,17 +85,6 @@
           <w:rFonts w:ascii="Arial" w:hAnsi="Arial" w:cs="Arial"/>
           <w:b/>
           <w:bCs/>
-          <w:sz w:val="24"/>
-          <w:szCs w:val="24"/>
-        </w:rPr>
-        <w:br/>
-      </w:r>
-      <w:bookmarkStart w:id="0" w:name="_GoBack"/>
-      <w:r>
-        <w:rPr>
-          <w:rFonts w:ascii="Arial" w:hAnsi="Arial" w:cs="Arial"/>
-          <w:b/>
-          <w:bCs/>
           <w:i/>
           <w:iCs/>
           <w:sz w:val="24"/>
@@ -103,7 +92,6 @@
         </w:rPr>
         <w:t>ALL IN</w:t>
       </w:r>
-      <w:bookmarkEnd w:id="0"/>
       <w:r>
         <w:rPr>
           <w:rFonts w:ascii="Arial" w:hAnsi="Arial" w:cs="Arial"/>
@@ -376,15 +364,7 @@
           <w:sz w:val="20"/>
           <w:szCs w:val="20"/>
         </w:rPr>
-        <w:t xml:space="preserve"> </w:t>
-      </w:r>
-      <w:r>
-        <w:rPr>
-          <w:rFonts w:ascii="Arial" w:hAnsi="Arial" w:cs="Arial"/>
-          <w:sz w:val="20"/>
-          <w:szCs w:val="20"/>
-        </w:rPr>
-        <w:t xml:space="preserve">And when you pray, do not be like the hypocrites, for they love to pray standing in the synagogues and on the street corners to be seen by others. Truly I tell you, they have received their reward in full. </w:t>
+        <w:t xml:space="preserve"> And when you pray, do not be like the hypocrites, for they love to pray standing in the synagogues and on the street corners to be seen by others. Truly I tell you, they have received their reward in full. </w:t>
       </w:r>
       <w:r>
         <w:rPr>
@@ -839,28 +819,6 @@
           <w:szCs w:val="20"/>
         </w:rPr>
         <w:t>Take It Out</w:t>
-      </w:r>
-    </w:p>
-    <w:p>
-      <w:pPr>
-        <w:pStyle w:val="ListParagraph"/>
-        <w:numPr>
-          <w:ilvl w:val="0"/>
-          <w:numId w:val="5"/>
-        </w:numPr>
-        <w:rPr>
-          <w:rFonts w:ascii="Arial" w:hAnsi="Arial" w:cs="Arial"/>
-          <w:sz w:val="20"/>
-          <w:szCs w:val="20"/>
-        </w:rPr>
-      </w:pPr>
-      <w:r>
-        <w:rPr>
-          <w:rFonts w:ascii="Arial" w:hAnsi="Arial" w:cs="Arial"/>
-          <w:sz w:val="20"/>
-          <w:szCs w:val="20"/>
-        </w:rPr>
-        <w:t>Close small group out with prayer requests.</w:t>
       </w:r>
     </w:p>
     <w:p>
@@ -903,22 +861,16 @@
           <w:sz w:val="20"/>
           <w:szCs w:val="20"/>
         </w:rPr>
-        <w:t xml:space="preserve"> immediately before the registration window closes.</w:t>
-      </w:r>
-    </w:p>
-    <w:p>
-      <w:pPr>
-        <w:pStyle w:val="ListParagraph"/>
-        <w:numPr>
-          <w:ilvl w:val="0"/>
-          <w:numId w:val="5"/>
-        </w:numPr>
-        <w:rPr>
-          <w:rFonts w:ascii="Arial" w:hAnsi="Arial" w:cs="Arial"/>
-          <w:sz w:val="20"/>
-          <w:szCs w:val="20"/>
-        </w:rPr>
-      </w:pPr>
+        <w:t xml:space="preserve"> immediately before the registration window close</w:t>
+      </w:r>
+      <w:r>
+        <w:rPr>
+          <w:rFonts w:ascii="Arial" w:hAnsi="Arial" w:cs="Arial"/>
+          <w:sz w:val="20"/>
+          <w:szCs w:val="20"/>
+        </w:rPr>
+        <w:t xml:space="preserve">s next week. </w:t>
+      </w:r>
       <w:r>
         <w:rPr>
           <w:rFonts w:ascii="Arial" w:hAnsi="Arial" w:cs="Arial"/>
@@ -944,7 +896,91 @@
           <w:sz w:val="20"/>
           <w:szCs w:val="20"/>
         </w:rPr>
-        <w:t xml:space="preserve"> for a scholarship application.</w:t>
+        <w:t xml:space="preserve"> for a scholarship application</w:t>
+      </w:r>
+      <w:r>
+        <w:rPr>
+          <w:rFonts w:ascii="Arial" w:hAnsi="Arial" w:cs="Arial"/>
+          <w:sz w:val="20"/>
+          <w:szCs w:val="20"/>
+        </w:rPr>
+        <w:t xml:space="preserve"> if needed.</w:t>
+      </w:r>
+    </w:p>
+    <w:p>
+      <w:pPr>
+        <w:rPr>
+          <w:rFonts w:ascii="Arial" w:hAnsi="Arial" w:cs="Arial"/>
+          <w:sz w:val="20"/>
+          <w:szCs w:val="20"/>
+        </w:rPr>
+      </w:pPr>
+      <w:r>
+        <w:rPr>
+          <w:rFonts w:ascii="Arial" w:hAnsi="Arial" w:cs="Arial"/>
+          <w:b/>
+          <w:bCs/>
+          <w:sz w:val="20"/>
+          <w:szCs w:val="20"/>
+          <w:highlight w:val="yellow"/>
+        </w:rPr>
+        <w:t>Attention All Leaders</w:t>
+      </w:r>
+      <w:r>
+        <w:rPr>
+          <w:rFonts w:ascii="Arial" w:hAnsi="Arial" w:cs="Arial"/>
+          <w:sz w:val="20"/>
+          <w:szCs w:val="20"/>
+          <w:highlight w:val="yellow"/>
+        </w:rPr>
+        <w:t xml:space="preserve">: there will be a MANDATORY Fusion Leader Meeting next Wednesday in the Chapel </w:t>
+      </w:r>
+      <w:r>
+        <w:rPr>
+          <w:rFonts w:ascii="Arial" w:hAnsi="Arial" w:cs="Arial"/>
+          <w:sz w:val="20"/>
+          <w:szCs w:val="20"/>
+          <w:highlight w:val="yellow"/>
+        </w:rPr>
+        <w:t>at 7:00 PM</w:t>
+      </w:r>
+      <w:r>
+        <w:rPr>
+          <w:rFonts w:ascii="Arial" w:hAnsi="Arial" w:cs="Arial"/>
+          <w:sz w:val="20"/>
+          <w:szCs w:val="20"/>
+          <w:highlight w:val="yellow"/>
+        </w:rPr>
+        <w:t xml:space="preserve"> while students are in Large Group where we will discuss </w:t>
+      </w:r>
+      <w:r>
+        <w:rPr>
+          <w:rFonts w:ascii="Arial" w:hAnsi="Arial" w:cs="Arial"/>
+          <w:sz w:val="20"/>
+          <w:szCs w:val="20"/>
+          <w:highlight w:val="yellow"/>
+        </w:rPr>
+        <w:t>Fusion plan</w:t>
+      </w:r>
+      <w:r>
+        <w:rPr>
+          <w:rFonts w:ascii="Arial" w:hAnsi="Arial" w:cs="Arial"/>
+          <w:sz w:val="20"/>
+          <w:szCs w:val="20"/>
+          <w:highlight w:val="yellow"/>
+        </w:rPr>
+        <w:t>s &amp; expectations</w:t>
+      </w:r>
+      <w:bookmarkStart w:id="0" w:name="_GoBack"/>
+      <w:bookmarkEnd w:id="0"/>
+      <w:r>
+        <w:rPr>
+          <w:rFonts w:ascii="Arial" w:hAnsi="Arial" w:cs="Arial"/>
+          <w:sz w:val="20"/>
+          <w:szCs w:val="20"/>
+          <w:highlight w:val="yellow"/>
+        </w:rPr>
+        <w:t xml:space="preserve"> and answer all your questions.</w:t>
       </w:r>
     </w:p>
     <w:sectPr>

</xml_diff>